<commit_message>
document update - 2
</commit_message>
<xml_diff>
--- a/documents/Template for the final project Report.docx
+++ b/documents/Template for the final project Report.docx
@@ -493,282 +493,341 @@
       <w:r>
         <w:t xml:space="preserve"> They use bigger and more complex and advanced solutions. However, origin stays the same and without user’s data and correct implementation it would not been possible to solve such idea.</w:t>
       </w:r>
+    </w:p>
+    <w:p>
+      <w:pPr>
+        <w:pStyle w:val="Heading2"/>
+        <w:rPr>
+          <w:rFonts w:asciiTheme="minorHAnsi" w:hAnsiTheme="minorHAnsi" w:cstheme="minorHAnsi"/>
+        </w:rPr>
+      </w:pPr>
+      <w:r>
+        <w:rPr>
+          <w:rFonts w:asciiTheme="minorHAnsi" w:hAnsiTheme="minorHAnsi" w:cstheme="minorHAnsi"/>
+        </w:rPr>
+        <w:t>b. Has a similar problem been solved? If so, are elements of the solution reusable?</w:t>
+      </w:r>
+    </w:p>
+    <w:p>
+      <w:r>
+        <w:t>Such problems have been solved. Elements of one implementation might be used once again (if similar environment exists). Reusability is created by architecture of the application. Loosely coupled design</w:t>
+      </w:r>
+      <w:r>
+        <w:t xml:space="preserve">, delegated services, dependency injection and we have ready to use and share library. </w:t>
+      </w:r>
+      <w:r>
+        <w:t xml:space="preserve"> </w:t>
+      </w:r>
+      <w:r>
+        <w:t xml:space="preserve"> </w:t>
+      </w:r>
+    </w:p>
+    <w:p>
+      <w:pPr>
+        <w:pStyle w:val="Heading2"/>
+        <w:rPr>
+          <w:rFonts w:asciiTheme="minorHAnsi" w:hAnsiTheme="minorHAnsi" w:cstheme="minorHAnsi"/>
+        </w:rPr>
+      </w:pPr>
+      <w:r>
+        <w:rPr>
+          <w:rFonts w:asciiTheme="minorHAnsi" w:hAnsiTheme="minorHAnsi" w:cstheme="minorHAnsi"/>
+        </w:rPr>
+        <w:t xml:space="preserve">c. Can subproblems be defined? If so, are solutions readily apparent for the subproblems? </w:t>
+      </w:r>
+    </w:p>
+    <w:p>
+      <w:r>
+        <w:t xml:space="preserve">Subproblems can be defined. For example formulas </w:t>
+      </w:r>
+      <w:r>
+        <w:t>consist of smaller calculations</w:t>
+      </w:r>
+      <w:r>
+        <w:t xml:space="preserve">. It allows to focus on data correctness and accuracy. Implementing formula by ourselves indicates possible variations. Moreover, we started to wonder what approach would fit best. </w:t>
+      </w:r>
+    </w:p>
+    <w:p>
+      <w:pPr>
+        <w:pStyle w:val="Heading2"/>
+        <w:rPr>
+          <w:rFonts w:asciiTheme="minorHAnsi" w:hAnsiTheme="minorHAnsi" w:cstheme="minorHAnsi"/>
+        </w:rPr>
+      </w:pPr>
+      <w:r>
+        <w:rPr>
+          <w:rFonts w:asciiTheme="minorHAnsi" w:hAnsiTheme="minorHAnsi" w:cstheme="minorHAnsi"/>
+        </w:rPr>
+        <w:t xml:space="preserve">d. Can you represent a solution in a manner that leads to effective implementation? Can a design model be created? </w:t>
+      </w:r>
+    </w:p>
+    <w:p>
+      <w:r>
+        <w:t>Our idea is to not only implement real formula into code and display results. We would like to have working prototype of real application. We would like to test different approaches. With back-end, front-end, database. We would like to measure how long it would take to calculate all needed predictions. Whether these can be done “Just in time” or it should be done “ahead of time”</w:t>
+      </w:r>
+      <w:r>
+        <w:t>.</w:t>
+      </w:r>
+    </w:p>
+    <w:p>
+      <w:r>
+        <w:t>We are able to create initial design model. Although, it requires verification whenever we are making decision and major change in our application design.</w:t>
+      </w:r>
+    </w:p>
+    <w:p>
+      <w:pPr>
+        <w:pStyle w:val="Heading2"/>
+      </w:pPr>
+      <w:r>
+        <w:lastRenderedPageBreak/>
+        <w:t xml:space="preserve">e. List of Requirements. Describe Requirements for your Task. Use CHECKLIST end Examples from Lab 2. </w:t>
+      </w:r>
+    </w:p>
+    <w:p>
+      <w:pPr>
+        <w:jc w:val="both"/>
+        <w:rPr>
+          <w:rFonts w:cstheme="minorHAnsi"/>
+        </w:rPr>
+      </w:pPr>
+      <w:r>
+        <w:rPr>
+          <w:rFonts w:cstheme="minorHAnsi"/>
+        </w:rPr>
+        <w:t xml:space="preserve">Requirements Modeling Principles </w:t>
+      </w:r>
+    </w:p>
+    <w:p>
+      <w:pPr>
+        <w:jc w:val="both"/>
+        <w:rPr>
+          <w:rFonts w:cstheme="minorHAnsi"/>
+        </w:rPr>
+      </w:pPr>
+      <w:r>
+        <w:rPr>
+          <w:rFonts w:cstheme="minorHAnsi"/>
+        </w:rPr>
+        <w:t xml:space="preserve">Principle #1.  The information domain of a problem must be represented and understood. </w:t>
+      </w:r>
+    </w:p>
+    <w:p>
+      <w:pPr>
+        <w:jc w:val="both"/>
+        <w:rPr>
+          <w:rFonts w:cstheme="minorHAnsi"/>
+        </w:rPr>
+      </w:pPr>
+      <w:r>
+        <w:rPr>
+          <w:rFonts w:cstheme="minorHAnsi"/>
+        </w:rPr>
+        <w:t xml:space="preserve">Principle #2.  The functions that the software performs must be defined.  </w:t>
+      </w:r>
+    </w:p>
+    <w:p>
+      <w:pPr>
+        <w:jc w:val="both"/>
+        <w:rPr>
+          <w:rFonts w:cstheme="minorHAnsi"/>
+        </w:rPr>
+      </w:pPr>
+      <w:r>
+        <w:rPr>
+          <w:rFonts w:cstheme="minorHAnsi"/>
+        </w:rPr>
+        <w:t xml:space="preserve">Principle #3.  The behavior of the software (as a consequence of external events) must be represented. </w:t>
+      </w:r>
+    </w:p>
+    <w:p>
+      <w:pPr>
+        <w:jc w:val="both"/>
+        <w:rPr>
+          <w:rFonts w:cstheme="minorHAnsi"/>
+        </w:rPr>
+      </w:pPr>
+      <w:r>
+        <w:rPr>
+          <w:rFonts w:cstheme="minorHAnsi"/>
+        </w:rPr>
+        <w:t xml:space="preserve">Principle #4.  The models that depict information, function, and behavior must be partitioned in a manner that uncovers detail in a layered (or hierarchical) fashion. </w:t>
+      </w:r>
+    </w:p>
+    <w:p>
+      <w:pPr>
+        <w:jc w:val="both"/>
+        <w:rPr>
+          <w:rFonts w:cstheme="minorHAnsi"/>
+        </w:rPr>
+      </w:pPr>
+      <w:r>
+        <w:rPr>
+          <w:rFonts w:cstheme="minorHAnsi"/>
+        </w:rPr>
+        <w:t xml:space="preserve">Principle #5.   The analysis task should move from essential information toward implementation detail. f. Create UML Diagrams and DESCRIBE them.  1. Use-case diagrams;  2. Sequence diagrams;  3. Collaboration diagrams;  4. Activity Diagrams. 5. Class diagram.  </w:t>
+      </w:r>
+    </w:p>
+    <w:p>
+      <w:pPr>
+        <w:jc w:val="both"/>
+        <w:rPr>
+          <w:rFonts w:cstheme="minorHAnsi"/>
+        </w:rPr>
+      </w:pPr>
+      <w:r>
+        <w:rPr>
+          <w:rFonts w:cstheme="minorHAnsi"/>
+        </w:rPr>
+        <w:t xml:space="preserve"> </w:t>
+      </w:r>
+    </w:p>
+    <w:p>
+      <w:pPr>
+        <w:jc w:val="both"/>
+        <w:rPr>
+          <w:rFonts w:cstheme="minorHAnsi"/>
+        </w:rPr>
+      </w:pPr>
+      <w:r>
+        <w:rPr>
+          <w:rFonts w:cstheme="minorHAnsi"/>
+        </w:rPr>
+        <w:t>4. Carry Out the Plan. External specifications for each component to be constructed are developed and component design is created. Prototypes are built when uncertainty exists. A</w:t>
+      </w:r>
       <w:bookmarkStart w:id="0" w:name="_GoBack"/>
       <w:bookmarkEnd w:id="0"/>
-    </w:p>
-    <w:p>
-      <w:pPr>
-        <w:pStyle w:val="Heading2"/>
-        <w:rPr>
-          <w:rFonts w:asciiTheme="minorHAnsi" w:hAnsiTheme="minorHAnsi" w:cstheme="minorHAnsi"/>
-        </w:rPr>
-      </w:pPr>
-      <w:r>
-        <w:rPr>
-          <w:rFonts w:asciiTheme="minorHAnsi" w:hAnsiTheme="minorHAnsi" w:cstheme="minorHAnsi"/>
-        </w:rPr>
-        <w:t xml:space="preserve">b. Has a similar problem been solved? If so, are elements of the solution reusable? </w:t>
-      </w:r>
-    </w:p>
-    <w:p>
-      <w:pPr>
-        <w:pStyle w:val="Heading2"/>
-        <w:rPr>
-          <w:rFonts w:asciiTheme="minorHAnsi" w:hAnsiTheme="minorHAnsi" w:cstheme="minorHAnsi"/>
-        </w:rPr>
-      </w:pPr>
-      <w:r>
-        <w:rPr>
-          <w:rFonts w:asciiTheme="minorHAnsi" w:hAnsiTheme="minorHAnsi" w:cstheme="minorHAnsi"/>
-        </w:rPr>
-        <w:t xml:space="preserve">c. Can subproblems be defined? If so, are solutions readily apparent for the subproblems? </w:t>
-      </w:r>
-    </w:p>
-    <w:p>
-      <w:pPr>
-        <w:pStyle w:val="Heading2"/>
-        <w:rPr>
-          <w:rFonts w:asciiTheme="minorHAnsi" w:hAnsiTheme="minorHAnsi" w:cstheme="minorHAnsi"/>
-        </w:rPr>
-      </w:pPr>
-      <w:r>
-        <w:rPr>
-          <w:rFonts w:asciiTheme="minorHAnsi" w:hAnsiTheme="minorHAnsi" w:cstheme="minorHAnsi"/>
-        </w:rPr>
-        <w:t xml:space="preserve">d. Can you represent a solution in a manner that leads to effective implementation? Can a design model be created? </w:t>
-      </w:r>
-    </w:p>
-    <w:p>
-      <w:pPr>
-        <w:jc w:val="both"/>
-        <w:rPr>
-          <w:rFonts w:cstheme="minorHAnsi"/>
-        </w:rPr>
-      </w:pPr>
-      <w:r>
-        <w:rPr>
-          <w:rFonts w:cstheme="minorHAnsi"/>
-        </w:rPr>
-        <w:t xml:space="preserve">e. List of Requirements. Describe Requirements for your Task. Use CHECKLIST end Examples from Lab 2. </w:t>
-      </w:r>
-    </w:p>
-    <w:p>
-      <w:pPr>
-        <w:jc w:val="both"/>
-        <w:rPr>
-          <w:rFonts w:cstheme="minorHAnsi"/>
-        </w:rPr>
-      </w:pPr>
-      <w:r>
-        <w:rPr>
-          <w:rFonts w:cstheme="minorHAnsi"/>
-        </w:rPr>
-        <w:t xml:space="preserve">Requirements Modeling Principles </w:t>
-      </w:r>
-    </w:p>
-    <w:p>
-      <w:pPr>
-        <w:jc w:val="both"/>
-        <w:rPr>
-          <w:rFonts w:cstheme="minorHAnsi"/>
-        </w:rPr>
-      </w:pPr>
-      <w:r>
-        <w:rPr>
-          <w:rFonts w:cstheme="minorHAnsi"/>
-        </w:rPr>
-        <w:t xml:space="preserve">Principle #1.  The information domain of a problem must be represented and understood. </w:t>
-      </w:r>
-    </w:p>
-    <w:p>
-      <w:pPr>
-        <w:jc w:val="both"/>
-        <w:rPr>
-          <w:rFonts w:cstheme="minorHAnsi"/>
-        </w:rPr>
-      </w:pPr>
-      <w:r>
-        <w:rPr>
-          <w:rFonts w:cstheme="minorHAnsi"/>
-        </w:rPr>
-        <w:t xml:space="preserve">Principle #2.  The functions that the software performs must be defined.  </w:t>
-      </w:r>
-    </w:p>
-    <w:p>
-      <w:pPr>
-        <w:jc w:val="both"/>
-        <w:rPr>
-          <w:rFonts w:cstheme="minorHAnsi"/>
-        </w:rPr>
-      </w:pPr>
-      <w:r>
-        <w:rPr>
-          <w:rFonts w:cstheme="minorHAnsi"/>
-        </w:rPr>
-        <w:t xml:space="preserve">Principle #3.  The behavior of the software (as a consequence of external events) must be represented. </w:t>
-      </w:r>
-    </w:p>
-    <w:p>
-      <w:pPr>
-        <w:jc w:val="both"/>
-        <w:rPr>
-          <w:rFonts w:cstheme="minorHAnsi"/>
-        </w:rPr>
-      </w:pPr>
-      <w:r>
-        <w:rPr>
-          <w:rFonts w:cstheme="minorHAnsi"/>
-        </w:rPr>
-        <w:t xml:space="preserve">Principle #4.  The models that depict information, function, and behavior must be partitioned in a manner that uncovers detail in a layered (or hierarchical) fashion. </w:t>
-      </w:r>
-    </w:p>
-    <w:p>
-      <w:pPr>
-        <w:jc w:val="both"/>
-        <w:rPr>
-          <w:rFonts w:cstheme="minorHAnsi"/>
-        </w:rPr>
-      </w:pPr>
-      <w:r>
-        <w:rPr>
-          <w:rFonts w:cstheme="minorHAnsi"/>
-        </w:rPr>
-        <w:t xml:space="preserve">Principle #5.   The analysis task should move from essential information toward implementation detail. f. Create UML Diagrams and DESCRIBE them.  1. Use-case diagrams;  2. Sequence diagrams;  3. Collaboration diagrams;  4. Activity Diagrams. 5. Class diagram.  </w:t>
-      </w:r>
-    </w:p>
-    <w:p>
-      <w:pPr>
-        <w:jc w:val="both"/>
-        <w:rPr>
-          <w:rFonts w:cstheme="minorHAnsi"/>
-        </w:rPr>
-      </w:pPr>
+      <w:r>
+        <w:rPr>
+          <w:rFonts w:cstheme="minorHAnsi"/>
+        </w:rPr>
+        <w:t xml:space="preserve">ll issues are recorded and tracked. Formal verification methods are applied to uncover errors in the design. Metrics are maintained for all important tasks and work results. The component-level design is refined and reviewed. The code is generated, reviewed, compiled, and tested. Metrics are maintained for all important tasks and work results. </w:t>
+      </w:r>
+    </w:p>
+    <w:p>
+      <w:pPr>
+        <w:jc w:val="both"/>
+        <w:rPr>
+          <w:rFonts w:cstheme="minorHAnsi"/>
+        </w:rPr>
+      </w:pPr>
+    </w:p>
+    <w:p>
+      <w:pPr>
+        <w:jc w:val="both"/>
+        <w:rPr>
+          <w:rFonts w:cstheme="minorHAnsi"/>
+        </w:rPr>
+      </w:pPr>
+      <w:r>
+        <w:rPr>
+          <w:rFonts w:cstheme="minorHAnsi"/>
+        </w:rPr>
+        <w:t xml:space="preserve"> </w:t>
+      </w:r>
+    </w:p>
+    <w:p>
+      <w:pPr>
+        <w:jc w:val="both"/>
+        <w:rPr>
+          <w:rFonts w:cstheme="minorHAnsi"/>
+        </w:rPr>
+      </w:pPr>
+      <w:r>
+        <w:rPr>
+          <w:rFonts w:cstheme="minorHAnsi"/>
+        </w:rPr>
+        <w:t xml:space="preserve">3 </w:t>
+      </w:r>
+    </w:p>
+    <w:p>
+      <w:pPr>
+        <w:jc w:val="both"/>
+        <w:rPr>
+          <w:rFonts w:cstheme="minorHAnsi"/>
+        </w:rPr>
+      </w:pPr>
+      <w:r>
+        <w:rPr>
+          <w:rFonts w:cstheme="minorHAnsi"/>
+        </w:rPr>
+        <w:t xml:space="preserve"> </w:t>
+      </w:r>
+    </w:p>
+    <w:p>
+      <w:pPr>
+        <w:jc w:val="both"/>
+        <w:rPr>
+          <w:rFonts w:cstheme="minorHAnsi"/>
+        </w:rPr>
+      </w:pPr>
+      <w:r>
+        <w:rPr>
+          <w:rFonts w:cstheme="minorHAnsi"/>
+        </w:rPr>
+        <w:t xml:space="preserve">a. Does the solution conform to the plan? Is the source code traceable to the design model? b. Is each component part of the solution provably correct? Has the design and code been reviewed, or better, have correctness proofs been applied to the algorithm? c. Describe SOLID Design Principles for your Project + examples. d. On the base of Lecture 6 – last slide – Task for Lab 9: </w:t>
+      </w:r>
+    </w:p>
+    <w:p>
+      <w:pPr>
+        <w:jc w:val="both"/>
+        <w:rPr>
+          <w:rFonts w:cstheme="minorHAnsi"/>
+        </w:rPr>
+      </w:pPr>
+      <w:r>
+        <w:rPr>
+          <w:rFonts w:cstheme="minorHAnsi"/>
+        </w:rPr>
+        <w:t xml:space="preserve"> </w:t>
+      </w:r>
+    </w:p>
+    <w:p>
+      <w:pPr>
+        <w:pStyle w:val="Heading1"/>
+        <w:rPr>
+          <w:rFonts w:asciiTheme="minorHAnsi" w:hAnsiTheme="minorHAnsi" w:cstheme="minorHAnsi"/>
+        </w:rPr>
+      </w:pPr>
+      <w:r>
+        <w:rPr>
+          <w:rFonts w:asciiTheme="minorHAnsi" w:hAnsiTheme="minorHAnsi" w:cstheme="minorHAnsi"/>
+        </w:rPr>
+        <w:t xml:space="preserve">Examine the Result </w:t>
+      </w:r>
+    </w:p>
+    <w:p>
+      <w:pPr>
+        <w:jc w:val="both"/>
+        <w:rPr>
+          <w:rFonts w:cstheme="minorHAnsi"/>
+        </w:rPr>
+      </w:pPr>
+      <w:r>
+        <w:rPr>
+          <w:rFonts w:cstheme="minorHAnsi"/>
+        </w:rPr>
+        <w:t xml:space="preserve">Using the measures and metrics collected (this is a substantial amount of data that should be analyzed statistically), the effectiveness of the process is determined. Measures and metrics should provide guidance for modifying the process to improve its effectiveness.  a. Is it possible to test each component part of the solution? Has a reasonable testing strategy been implemented? b. Does the solution produce results that conform to the data, functions, and features that are required? Has the software been validated against all stakeholder requirements? c. Analyze YOUR Classes: Describe Reasons to create for each Class in your Project.  d. Analyze YOUR Classes: Verify your Classes according CHECKLIST: Class Quality.  e. Analyze YOUR Classes: Describe Classes which does not satisfy CHECKLIST and possible causes of emergence such classes. f. Analyze YOUR design (Project software) for its overall conformance to the Main Sequence.  The D metric for each component can be calculated.  Any </w:t>
+      </w:r>
       <w:r>
         <w:rPr>
           <w:rFonts w:cstheme="minorHAnsi"/>
         </w:rPr>
         <w:lastRenderedPageBreak/>
-        <w:t xml:space="preserve"> </w:t>
-      </w:r>
-    </w:p>
-    <w:p>
-      <w:pPr>
-        <w:jc w:val="both"/>
-        <w:rPr>
-          <w:rFonts w:cstheme="minorHAnsi"/>
-        </w:rPr>
-      </w:pPr>
-      <w:r>
-        <w:rPr>
-          <w:rFonts w:cstheme="minorHAnsi"/>
-        </w:rPr>
-        <w:t xml:space="preserve">4. Carry Out the Plan. External specifications for each component to be constructed are developed and component design is created. Prototypes are built when uncertainty exists. All issues are recorded and tracked. Formal verification methods are applied to uncover errors in the design. Metrics are maintained for all important tasks and work results. The component-level design is refined and reviewed. The code is generated, reviewed, compiled, and tested. Metrics are maintained for all important tasks and work results. </w:t>
-      </w:r>
-    </w:p>
-    <w:p>
-      <w:pPr>
-        <w:jc w:val="both"/>
-        <w:rPr>
-          <w:rFonts w:cstheme="minorHAnsi"/>
-        </w:rPr>
-      </w:pPr>
-    </w:p>
-    <w:p>
-      <w:pPr>
-        <w:jc w:val="both"/>
-        <w:rPr>
-          <w:rFonts w:cstheme="minorHAnsi"/>
-        </w:rPr>
-      </w:pPr>
-      <w:r>
-        <w:rPr>
-          <w:rFonts w:cstheme="minorHAnsi"/>
-        </w:rPr>
-        <w:t xml:space="preserve"> </w:t>
-      </w:r>
-    </w:p>
-    <w:p>
-      <w:pPr>
-        <w:jc w:val="both"/>
-        <w:rPr>
-          <w:rFonts w:cstheme="minorHAnsi"/>
-        </w:rPr>
-      </w:pPr>
-      <w:r>
-        <w:rPr>
-          <w:rFonts w:cstheme="minorHAnsi"/>
-        </w:rPr>
-        <w:t xml:space="preserve">3 </w:t>
-      </w:r>
-    </w:p>
-    <w:p>
-      <w:pPr>
-        <w:jc w:val="both"/>
-        <w:rPr>
-          <w:rFonts w:cstheme="minorHAnsi"/>
-        </w:rPr>
-      </w:pPr>
-      <w:r>
-        <w:rPr>
-          <w:rFonts w:cstheme="minorHAnsi"/>
-        </w:rPr>
-        <w:t xml:space="preserve"> </w:t>
-      </w:r>
-    </w:p>
-    <w:p>
-      <w:pPr>
-        <w:jc w:val="both"/>
-        <w:rPr>
-          <w:rFonts w:cstheme="minorHAnsi"/>
-        </w:rPr>
-      </w:pPr>
-      <w:r>
-        <w:rPr>
-          <w:rFonts w:cstheme="minorHAnsi"/>
-        </w:rPr>
-        <w:t xml:space="preserve">a. Does the solution conform to the plan? Is the source code traceable to the design model? b. Is each component part of the solution provably correct? Has the design and code been reviewed, or better, have correctness proofs been applied to the algorithm? c. Describe SOLID Design Principles for your Project + examples. d. On the base of Lecture 6 – last slide – Task for Lab 9: </w:t>
-      </w:r>
-    </w:p>
-    <w:p>
-      <w:pPr>
-        <w:jc w:val="both"/>
-        <w:rPr>
-          <w:rFonts w:cstheme="minorHAnsi"/>
-        </w:rPr>
-      </w:pPr>
-      <w:r>
-        <w:rPr>
-          <w:rFonts w:cstheme="minorHAnsi"/>
-        </w:rPr>
-        <w:t xml:space="preserve"> </w:t>
-      </w:r>
-    </w:p>
-    <w:p>
-      <w:pPr>
-        <w:pStyle w:val="Heading1"/>
-        <w:rPr>
-          <w:rFonts w:asciiTheme="minorHAnsi" w:hAnsiTheme="minorHAnsi" w:cstheme="minorHAnsi"/>
-        </w:rPr>
-      </w:pPr>
-      <w:r>
-        <w:rPr>
-          <w:rFonts w:asciiTheme="minorHAnsi" w:hAnsiTheme="minorHAnsi" w:cstheme="minorHAnsi"/>
-        </w:rPr>
-        <w:t xml:space="preserve">Examine the Result </w:t>
-      </w:r>
-    </w:p>
-    <w:p>
-      <w:pPr>
-        <w:jc w:val="both"/>
-        <w:rPr>
-          <w:rFonts w:cstheme="minorHAnsi"/>
-        </w:rPr>
-      </w:pPr>
-      <w:r>
-        <w:rPr>
-          <w:rFonts w:cstheme="minorHAnsi"/>
-        </w:rPr>
-        <w:t xml:space="preserve">Using the measures and metrics collected (this is a substantial amount of data that should be analyzed statistically), the effectiveness of the process is determined. Measures and metrics should provide guidance for modifying the process to improve its effectiveness.  a. Is it possible to test each component part of the solution? Has a reasonable testing strategy been implemented? b. Does the solution produce results that conform to the data, functions, and features that are required? Has the software been validated against all stakeholder requirements? c. Analyze YOUR Classes: Describe Reasons to create for each Class in your Project.  d. Analyze YOUR Classes: Verify your Classes according CHECKLIST: Class Quality.  e. Analyze YOUR Classes: Describe Classes which does not satisfy CHECKLIST and possible causes of emergence such classes. f. Analyze YOUR design (Project software) for its overall conformance to the Main Sequence.  The D metric for each component can be calculated.  Any component that has a D value that is not near zero can be re-examined and restructured. g. Chose the Static Code Analyser for your project and analyze source code. Describe your typical errors. </w:t>
+        <w:t xml:space="preserve">component that has a D value that is not near zero can be re-examined and restructured. g. Chose the Static Code </w:t>
+      </w:r>
+      <w:proofErr w:type="spellStart"/>
+      <w:r>
+        <w:rPr>
+          <w:rFonts w:cstheme="minorHAnsi"/>
+        </w:rPr>
+        <w:t>Analyser</w:t>
+      </w:r>
+      <w:proofErr w:type="spellEnd"/>
+      <w:r>
+        <w:rPr>
+          <w:rFonts w:cstheme="minorHAnsi"/>
+        </w:rPr>
+        <w:t xml:space="preserve"> for your project and analyze source code. Describe your typical errors. </w:t>
       </w:r>
     </w:p>
     <w:p>

</xml_diff>